<commit_message>
gem stuff Signed-off-by: Kori238 <jakeedwards238@gmail.com>
</commit_message>
<xml_diff>
--- a/Colours.docx
+++ b/Colours.docx
@@ -1,6 +1,6 @@
 
 <file path=word/document.xml><?xml version="1.0" encoding="utf-8"?>
-<w:document xmlns:wpc="http://schemas.microsoft.com/office/word/2010/wordprocessingCanvas" xmlns:cx="http://schemas.microsoft.com/office/drawing/2014/chartex" xmlns:cx1="http://schemas.microsoft.com/office/drawing/2015/9/8/chartex" xmlns:cx2="http://schemas.microsoft.com/office/drawing/2015/10/21/chartex" xmlns:cx3="http://schemas.microsoft.com/office/drawing/2016/5/9/chartex" xmlns:cx4="http://schemas.microsoft.com/office/drawing/2016/5/10/chartex" xmlns:cx5="http://schemas.microsoft.com/office/drawing/2016/5/11/chartex" xmlns:cx6="http://schemas.microsoft.com/office/drawing/2016/5/12/chartex" xmlns:cx7="http://schemas.microsoft.com/office/drawing/2016/5/13/chartex" xmlns:cx8="http://schemas.microsoft.com/office/drawing/2016/5/14/chartex" xmlns:mc="http://schemas.openxmlformats.org/markup-compatibility/2006" xmlns:aink="http://schemas.microsoft.com/office/drawing/2016/ink" xmlns:am3d="http://schemas.microsoft.com/office/drawing/2017/model3d" xmlns:o="urn:schemas-microsoft-com:office:office" xmlns:oel="http://schemas.microsoft.com/office/2019/extlst" xmlns:r="http://schemas.openxmlformats.org/officeDocument/2006/relationships" xmlns:m="http://schemas.openxmlformats.org/officeDocument/2006/math" xmlns:v="urn:schemas-microsoft-com:vml" xmlns:wp14="http://schemas.microsoft.com/office/word/2010/wordprocessingDrawing" xmlns:wp="http://schemas.openxmlformats.org/drawingml/2006/wordprocessingDrawing" xmlns:w10="urn:schemas-microsoft-com:office:word" xmlns:w="http://schemas.openxmlformats.org/wordprocessingml/2006/main" xmlns:w14="http://schemas.microsoft.com/office/word/2010/wordml" xmlns:w15="http://schemas.microsoft.com/office/word/2012/wordml" xmlns:w16cex="http://schemas.microsoft.com/office/word/2018/wordml/cex" xmlns:w16cid="http://schemas.microsoft.com/office/word/2016/wordml/cid" xmlns:w16="http://schemas.microsoft.com/office/word/2018/wordml" xmlns:w16sdtdh="http://schemas.microsoft.com/office/word/2020/wordml/sdtdatahash" xmlns:w16se="http://schemas.microsoft.com/office/word/2015/wordml/symex" xmlns:wpg="http://schemas.microsoft.com/office/word/2010/wordprocessingGroup" xmlns:wpi="http://schemas.microsoft.com/office/word/2010/wordprocessingInk" xmlns:wne="http://schemas.microsoft.com/office/word/2006/wordml" xmlns:wps="http://schemas.microsoft.com/office/word/2010/wordprocessingShape" mc:Ignorable="w14 w15 w16se w16cid w16 w16cex w16sdtdh wp14">
+<w:document xmlns:wpc="http://schemas.microsoft.com/office/word/2010/wordprocessingCanvas" xmlns:cx="http://schemas.microsoft.com/office/drawing/2014/chartex" xmlns:cx1="http://schemas.microsoft.com/office/drawing/2015/9/8/chartex" xmlns:cx2="http://schemas.microsoft.com/office/drawing/2015/10/21/chartex" xmlns:cx3="http://schemas.microsoft.com/office/drawing/2016/5/9/chartex" xmlns:cx4="http://schemas.microsoft.com/office/drawing/2016/5/10/chartex" xmlns:cx5="http://schemas.microsoft.com/office/drawing/2016/5/11/chartex" xmlns:cx6="http://schemas.microsoft.com/office/drawing/2016/5/12/chartex" xmlns:cx7="http://schemas.microsoft.com/office/drawing/2016/5/13/chartex" xmlns:cx8="http://schemas.microsoft.com/office/drawing/2016/5/14/chartex" xmlns:mc="http://schemas.openxmlformats.org/markup-compatibility/2006" xmlns:aink="http://schemas.microsoft.com/office/drawing/2016/ink" xmlns:am3d="http://schemas.microsoft.com/office/drawing/2017/model3d" xmlns:o="urn:schemas-microsoft-com:office:office" xmlns:r="http://schemas.openxmlformats.org/officeDocument/2006/relationships" xmlns:m="http://schemas.openxmlformats.org/officeDocument/2006/math" xmlns:v="urn:schemas-microsoft-com:vml" xmlns:wp14="http://schemas.microsoft.com/office/word/2010/wordprocessingDrawing" xmlns:wp="http://schemas.openxmlformats.org/drawingml/2006/wordprocessingDrawing" xmlns:w10="urn:schemas-microsoft-com:office:word" xmlns:w="http://schemas.openxmlformats.org/wordprocessingml/2006/main" xmlns:w14="http://schemas.microsoft.com/office/word/2010/wordml" xmlns:w15="http://schemas.microsoft.com/office/word/2012/wordml" xmlns:w16cex="http://schemas.microsoft.com/office/word/2018/wordml/cex" xmlns:w16cid="http://schemas.microsoft.com/office/word/2016/wordml/cid" xmlns:w16="http://schemas.microsoft.com/office/word/2018/wordml" xmlns:w16sdtdh="http://schemas.microsoft.com/office/word/2020/wordml/sdtdatahash" xmlns:w16se="http://schemas.microsoft.com/office/word/2015/wordml/symex" xmlns:wpg="http://schemas.microsoft.com/office/word/2010/wordprocessingGroup" xmlns:wpi="http://schemas.microsoft.com/office/word/2010/wordprocessingInk" xmlns:wne="http://schemas.microsoft.com/office/word/2006/wordml" xmlns:wps="http://schemas.microsoft.com/office/word/2010/wordprocessingShape" mc:Ignorable="w14 w15 w16se w16cid w16 w16cex w16sdtdh wp14">
   <w:body>
     <w:p>
       <w:pPr>
@@ -31,21 +31,30 @@
       </w:r>
       <w:r>
         <w:rPr>
-          <w:lang w:val="en-GB"/>
-        </w:rPr>
-        <w:t xml:space="preserve">, </w:t>
-      </w:r>
-      <w:r>
-        <w:rPr>
+          <w:strike/>
+          <w:lang w:val="en-GB"/>
+        </w:rPr>
+        <w:t xml:space="preserve">, </w:t>
+      </w:r>
+      <w:r>
+        <w:rPr>
+          <w:strike/>
           <w:lang w:val="en-GB"/>
         </w:rPr>
         <w:t>Sea</w:t>
       </w:r>
       <w:r>
         <w:rPr>
-          <w:lang w:val="en-GB"/>
-        </w:rPr>
-        <w:t xml:space="preserve">shell, </w:t>
+          <w:strike/>
+          <w:lang w:val="en-GB"/>
+        </w:rPr>
+        <w:t>shell,</w:t>
+      </w:r>
+      <w:r>
+        <w:rPr>
+          <w:lang w:val="en-GB"/>
+        </w:rPr>
+        <w:t xml:space="preserve"> </w:t>
       </w:r>
       <w:r>
         <w:rPr>
@@ -58,13 +67,33 @@
         <w:rPr>
           <w:lang w:val="en-GB"/>
         </w:rPr>
-        <w:t>, Ivory, A</w:t>
-      </w:r>
-      <w:r>
-        <w:rPr>
-          <w:lang w:val="en-GB"/>
-        </w:rPr>
-        <w:t>labaster,</w:t>
+        <w:t xml:space="preserve">, </w:t>
+      </w:r>
+      <w:r>
+        <w:rPr>
+          <w:strike/>
+          <w:lang w:val="en-GB"/>
+        </w:rPr>
+        <w:t>Ivory,</w:t>
+      </w:r>
+      <w:r>
+        <w:rPr>
+          <w:lang w:val="en-GB"/>
+        </w:rPr>
+        <w:t xml:space="preserve"> </w:t>
+      </w:r>
+      <w:r>
+        <w:rPr>
+          <w:strike/>
+          <w:lang w:val="en-GB"/>
+        </w:rPr>
+        <w:t>Alabaster</w:t>
+      </w:r>
+      <w:r>
+        <w:rPr>
+          <w:lang w:val="en-GB"/>
+        </w:rPr>
+        <w:t>,</w:t>
       </w:r>
       <w:r>
         <w:rPr>
@@ -103,13 +132,46 @@
         <w:rPr>
           <w:lang w:val="en-GB"/>
         </w:rPr>
-        <w:t>, Porcelain, Coconut, Spring</w:t>
-      </w:r>
-      <w:r>
-        <w:rPr>
-          <w:lang w:val="en-GB"/>
-        </w:rPr>
-        <w:t xml:space="preserve">, Champagne, </w:t>
+        <w:t xml:space="preserve">, </w:t>
+      </w:r>
+      <w:r>
+        <w:rPr>
+          <w:strike/>
+          <w:lang w:val="en-GB"/>
+        </w:rPr>
+        <w:t>Porcelain</w:t>
+      </w:r>
+      <w:r>
+        <w:rPr>
+          <w:lang w:val="en-GB"/>
+        </w:rPr>
+        <w:t xml:space="preserve">, </w:t>
+      </w:r>
+      <w:r>
+        <w:rPr>
+          <w:strike/>
+          <w:lang w:val="en-GB"/>
+        </w:rPr>
+        <w:t>Coconut, Spring</w:t>
+      </w:r>
+      <w:r>
+        <w:rPr>
+          <w:lang w:val="en-GB"/>
+        </w:rPr>
+        <w:t xml:space="preserve">, </w:t>
+      </w:r>
+      <w:r>
+        <w:rPr>
+          <w:strike/>
+          <w:lang w:val="en-GB"/>
+        </w:rPr>
+        <w:t>Champagne</w:t>
+      </w:r>
+      <w:r>
+        <w:rPr>
+          <w:lang w:val="en-GB"/>
+        </w:rPr>
+        <w:t xml:space="preserve">, </w:t>
       </w:r>
       <w:r>
         <w:rPr>
@@ -122,7 +184,14 @@
         <w:rPr>
           <w:lang w:val="en-GB"/>
         </w:rPr>
-        <w:t>, Beige,</w:t>
+        <w:t xml:space="preserve">, </w:t>
+      </w:r>
+      <w:r>
+        <w:rPr>
+          <w:strike/>
+          <w:lang w:val="en-GB"/>
+        </w:rPr>
+        <w:t>Beige,</w:t>
       </w:r>
       <w:r>
         <w:rPr>
@@ -135,7 +204,20 @@
         <w:rPr>
           <w:lang w:val="en-GB"/>
         </w:rPr>
-        <w:t xml:space="preserve">, Pearl, </w:t>
+        <w:t xml:space="preserve">, </w:t>
+      </w:r>
+      <w:r>
+        <w:rPr>
+          <w:strike/>
+          <w:lang w:val="en-GB"/>
+        </w:rPr>
+        <w:t>Pearl</w:t>
+      </w:r>
+      <w:r>
+        <w:rPr>
+          <w:lang w:val="en-GB"/>
+        </w:rPr>
+        <w:t xml:space="preserve">, </w:t>
       </w:r>
       <w:r>
         <w:rPr>
@@ -148,7 +230,62 @@
         <w:rPr>
           <w:lang w:val="en-GB"/>
         </w:rPr>
-        <w:t>, Milk, Magnolia</w:t>
+        <w:t>, Milk,</w:t>
+      </w:r>
+      <w:r>
+        <w:rPr>
+          <w:strike/>
+          <w:lang w:val="en-GB"/>
+        </w:rPr>
+        <w:t xml:space="preserve"> Magnolia</w:t>
+      </w:r>
+      <w:r>
+        <w:rPr>
+          <w:strike/>
+          <w:lang w:val="en-GB"/>
+        </w:rPr>
+        <w:t xml:space="preserve">, </w:t>
+      </w:r>
+      <w:r>
+        <w:rPr>
+          <w:strike/>
+          <w:lang w:val="en-GB"/>
+        </w:rPr>
+        <w:t>Eggshell</w:t>
+      </w:r>
+      <w:r>
+        <w:rPr>
+          <w:strike/>
+          <w:lang w:val="en-GB"/>
+        </w:rPr>
+        <w:t>,</w:t>
+      </w:r>
+      <w:r>
+        <w:rPr>
+          <w:lang w:val="en-GB"/>
+        </w:rPr>
+        <w:t xml:space="preserve"> </w:t>
+      </w:r>
+      <w:r>
+        <w:rPr>
+          <w:strike/>
+          <w:lang w:val="en-GB"/>
+        </w:rPr>
+        <w:t>Chiffon</w:t>
+      </w:r>
+      <w:r>
+        <w:rPr>
+          <w:strike/>
+          <w:lang w:val="en-GB"/>
+        </w:rPr>
+        <w:t>, Peppermint</w:t>
+      </w:r>
+      <w:r>
+        <w:rPr>
+          <w:strike/>
+          <w:lang w:val="en-GB"/>
+        </w:rPr>
+        <w:t>, Merino</w:t>
       </w:r>
     </w:p>
     <w:p>
@@ -203,7 +340,20 @@
         <w:rPr>
           <w:lang w:val="en-GB"/>
         </w:rPr>
-        <w:t xml:space="preserve">, Pewter, </w:t>
+        <w:t xml:space="preserve">, </w:t>
+      </w:r>
+      <w:r>
+        <w:rPr>
+          <w:strike/>
+          <w:lang w:val="en-GB"/>
+        </w:rPr>
+        <w:t>Pewter</w:t>
+      </w:r>
+      <w:r>
+        <w:rPr>
+          <w:lang w:val="en-GB"/>
+        </w:rPr>
+        <w:t xml:space="preserve">, </w:t>
       </w:r>
       <w:r>
         <w:rPr>
@@ -216,7 +366,20 @@
         <w:rPr>
           <w:lang w:val="en-GB"/>
         </w:rPr>
-        <w:t xml:space="preserve">, Shadow, </w:t>
+        <w:t>,</w:t>
+      </w:r>
+      <w:r>
+        <w:rPr>
+          <w:strike/>
+          <w:lang w:val="en-GB"/>
+        </w:rPr>
+        <w:t xml:space="preserve"> Shadow</w:t>
+      </w:r>
+      <w:r>
+        <w:rPr>
+          <w:lang w:val="en-GB"/>
+        </w:rPr>
+        <w:t xml:space="preserve">, </w:t>
       </w:r>
       <w:r>
         <w:rPr>
@@ -229,7 +392,20 @@
         <w:rPr>
           <w:lang w:val="en-GB"/>
         </w:rPr>
-        <w:t xml:space="preserve">, Porpoise, </w:t>
+        <w:t xml:space="preserve">, </w:t>
+      </w:r>
+      <w:r>
+        <w:rPr>
+          <w:strike/>
+          <w:lang w:val="en-GB"/>
+        </w:rPr>
+        <w:t>Porpoise</w:t>
+      </w:r>
+      <w:r>
+        <w:rPr>
+          <w:lang w:val="en-GB"/>
+        </w:rPr>
+        <w:t xml:space="preserve">, </w:t>
       </w:r>
       <w:r>
         <w:rPr>
@@ -242,7 +418,27 @@
         <w:rPr>
           <w:lang w:val="en-GB"/>
         </w:rPr>
-        <w:t xml:space="preserve">, Ash, Anchor, Fog, </w:t>
+        <w:t xml:space="preserve">, </w:t>
+      </w:r>
+      <w:r>
+        <w:rPr>
+          <w:strike/>
+          <w:lang w:val="en-GB"/>
+        </w:rPr>
+        <w:t xml:space="preserve">Ash, </w:t>
+      </w:r>
+      <w:r>
+        <w:rPr>
+          <w:strike/>
+          <w:lang w:val="en-GB"/>
+        </w:rPr>
+        <w:t>Anchor,</w:t>
+      </w:r>
+      <w:r>
+        <w:rPr>
+          <w:lang w:val="en-GB"/>
+        </w:rPr>
+        <w:t xml:space="preserve"> Fog, </w:t>
       </w:r>
       <w:r>
         <w:rPr>
@@ -255,7 +451,66 @@
         <w:rPr>
           <w:lang w:val="en-GB"/>
         </w:rPr>
-        <w:t>, Coin, Arsenic, Marengo, Nevada, Nickel, Scorpion</w:t>
+        <w:t>, Coin</w:t>
+      </w:r>
+      <w:r>
+        <w:rPr>
+          <w:strike/>
+          <w:lang w:val="en-GB"/>
+        </w:rPr>
+        <w:t>, Arsenic,</w:t>
+      </w:r>
+      <w:r>
+        <w:rPr>
+          <w:lang w:val="en-GB"/>
+        </w:rPr>
+        <w:t xml:space="preserve"> </w:t>
+      </w:r>
+      <w:r>
+        <w:rPr>
+          <w:strike/>
+          <w:lang w:val="en-GB"/>
+        </w:rPr>
+        <w:t>Marengo</w:t>
+      </w:r>
+      <w:r>
+        <w:rPr>
+          <w:lang w:val="en-GB"/>
+        </w:rPr>
+        <w:t xml:space="preserve">, </w:t>
+      </w:r>
+      <w:r>
+        <w:rPr>
+          <w:strike/>
+          <w:lang w:val="en-GB"/>
+        </w:rPr>
+        <w:t>Nevada,</w:t>
+      </w:r>
+      <w:r>
+        <w:rPr>
+          <w:lang w:val="en-GB"/>
+        </w:rPr>
+        <w:t xml:space="preserve"> </w:t>
+      </w:r>
+      <w:r>
+        <w:rPr>
+          <w:strike/>
+          <w:lang w:val="en-GB"/>
+        </w:rPr>
+        <w:t>Nickel</w:t>
+      </w:r>
+      <w:r>
+        <w:rPr>
+          <w:lang w:val="en-GB"/>
+        </w:rPr>
+        <w:t xml:space="preserve">, </w:t>
+      </w:r>
+      <w:r>
+        <w:rPr>
+          <w:strike/>
+          <w:lang w:val="en-GB"/>
+        </w:rPr>
+        <w:t>Scorpion</w:t>
       </w:r>
     </w:p>
     <w:p>

</xml_diff>

<commit_message>
basic isometric grid and character setup
Signed-off-by: Jake <jakeedwards238@gmail.com>
</commit_message>
<xml_diff>
--- a/Colours.docx
+++ b/Colours.docx
@@ -536,7 +536,20 @@
         <w:rPr>
           <w:lang w:val="en-GB"/>
         </w:rPr>
-        <w:t xml:space="preserve"> Dove, Carbon, Charcoal</w:t>
+        <w:t xml:space="preserve"> </w:t>
+      </w:r>
+      <w:r>
+        <w:rPr>
+          <w:strike/>
+          <w:lang w:val="en-GB"/>
+        </w:rPr>
+        <w:t>Dove</w:t>
+      </w:r>
+      <w:r>
+        <w:rPr>
+          <w:lang w:val="en-GB"/>
+        </w:rPr>
+        <w:t>, Carbon, Charcoal</w:t>
       </w:r>
       <w:r>
         <w:rPr>
@@ -548,7 +561,14 @@
         <w:rPr>
           <w:lang w:val="en-GB"/>
         </w:rPr>
-        <w:t>, Echo, Chrome</w:t>
+        <w:t xml:space="preserve">, Echo, </w:t>
+      </w:r>
+      <w:r>
+        <w:rPr>
+          <w:strike/>
+          <w:lang w:val="en-GB"/>
+        </w:rPr>
+        <w:t>Chrome</w:t>
       </w:r>
     </w:p>
     <w:p>

</xml_diff>